<commit_message>
[Ex2] add color calculations
</commit_message>
<xml_diff>
--- a/ex_2/cheat Sheet.docx
+++ b/ex_2/cheat Sheet.docx
@@ -20,7 +20,29 @@
           <w:szCs w:val="40"/>
           <w:u w:val="single"/>
         </w:rPr>
-        <w:t>Computer Graphic Course – Ray Tracing(Ex2)</w:t>
+        <w:t xml:space="preserve">Computer Graphic Course – Ray </w:t>
+      </w:r>
+      <w:proofErr w:type="gramStart"/>
+      <w:r>
+        <w:rPr>
+          <w:b/>
+          <w:bCs/>
+          <w:sz w:val="40"/>
+          <w:szCs w:val="40"/>
+          <w:u w:val="single"/>
+        </w:rPr>
+        <w:t>Tracing(</w:t>
+      </w:r>
+      <w:proofErr w:type="gramEnd"/>
+      <w:r>
+        <w:rPr>
+          <w:b/>
+          <w:bCs/>
+          <w:sz w:val="40"/>
+          <w:szCs w:val="40"/>
+          <w:u w:val="single"/>
+        </w:rPr>
+        <w:t>Ex2)</w:t>
       </w:r>
       <w:r>
         <w:rPr>
@@ -99,8 +121,18 @@
           <w:sz w:val="28"/>
           <w:szCs w:val="28"/>
         </w:rPr>
-        <w:t xml:space="preserve"> point</w:t>
-      </w:r>
+        <w:t xml:space="preserve"> </w:t>
+      </w:r>
+      <w:proofErr w:type="gramStart"/>
+      <w:r>
+        <w:rPr>
+          <w:rFonts w:eastAsiaTheme="minorEastAsia"/>
+          <w:sz w:val="28"/>
+          <w:szCs w:val="28"/>
+        </w:rPr>
+        <w:t>point</w:t>
+      </w:r>
+      <w:proofErr w:type="gramEnd"/>
     </w:p>
     <w:p>
       <w:pPr>
@@ -291,7 +323,31 @@
           <w:sz w:val="28"/>
           <w:szCs w:val="28"/>
         </w:rPr>
-        <w:t>Compute New up vector:</w:t>
+        <w:t>Compute right vector as cross of U</w:t>
+      </w:r>
+      <w:r>
+        <w:rPr>
+          <w:rFonts w:eastAsiaTheme="minorEastAsia"/>
+          <w:sz w:val="28"/>
+          <w:szCs w:val="28"/>
+        </w:rPr>
+        <w:t>p</w:t>
+      </w:r>
+      <w:r>
+        <w:rPr>
+          <w:rFonts w:eastAsiaTheme="minorEastAsia"/>
+          <w:sz w:val="28"/>
+          <w:szCs w:val="28"/>
+        </w:rPr>
+        <w:t xml:space="preserve"> and N vector</w:t>
+      </w:r>
+      <w:r>
+        <w:rPr>
+          <w:rFonts w:eastAsiaTheme="minorEastAsia"/>
+          <w:sz w:val="28"/>
+          <w:szCs w:val="28"/>
+        </w:rPr>
+        <w:t>:</w:t>
       </w:r>
     </w:p>
     <w:p>
@@ -317,7 +373,15 @@
             <w:sz w:val="28"/>
             <w:szCs w:val="28"/>
           </w:rPr>
-          <m:t>U=</m:t>
+          <m:t>R</m:t>
+        </m:r>
+        <m:r>
+          <w:rPr>
+            <w:rFonts w:ascii="Cambria Math" w:eastAsiaTheme="minorEastAsia" w:hAnsi="Cambria Math"/>
+            <w:sz w:val="28"/>
+            <w:szCs w:val="28"/>
+          </w:rPr>
+          <m:t>=</m:t>
         </m:r>
         <m:f>
           <m:fPr>
@@ -451,7 +515,15 @@
           <w:sz w:val="28"/>
           <w:szCs w:val="28"/>
         </w:rPr>
-        <w:t>Compute right vector as cross of U and N vector:</w:t>
+        <w:t>Compute New up vector</w:t>
+      </w:r>
+      <w:r>
+        <w:rPr>
+          <w:rFonts w:eastAsiaTheme="minorEastAsia"/>
+          <w:sz w:val="28"/>
+          <w:szCs w:val="28"/>
+        </w:rPr>
+        <w:t>:</w:t>
       </w:r>
     </w:p>
     <w:p>
@@ -479,7 +551,31 @@
             <w:sz w:val="28"/>
             <w:szCs w:val="28"/>
           </w:rPr>
-          <m:t>R=Cross(U,N)</m:t>
+          <m:t>U</m:t>
+        </m:r>
+        <m:r>
+          <w:rPr>
+            <w:rFonts w:ascii="Cambria Math" w:eastAsiaTheme="minorEastAsia" w:hAnsi="Cambria Math"/>
+            <w:sz w:val="28"/>
+            <w:szCs w:val="28"/>
+          </w:rPr>
+          <m:t>=Cross(</m:t>
+        </m:r>
+        <m:r>
+          <w:rPr>
+            <w:rFonts w:ascii="Cambria Math" w:eastAsiaTheme="minorEastAsia" w:hAnsi="Cambria Math"/>
+            <w:sz w:val="28"/>
+            <w:szCs w:val="28"/>
+          </w:rPr>
+          <m:t>R</m:t>
+        </m:r>
+        <m:r>
+          <w:rPr>
+            <w:rFonts w:ascii="Cambria Math" w:eastAsiaTheme="minorEastAsia" w:hAnsi="Cambria Math"/>
+            <w:sz w:val="28"/>
+            <w:szCs w:val="28"/>
+          </w:rPr>
+          <m:t>,N)</m:t>
         </m:r>
       </m:oMath>
     </w:p>
@@ -497,7 +593,25 @@
           <w:sz w:val="28"/>
           <w:szCs w:val="28"/>
         </w:rPr>
-        <w:t xml:space="preserve">Find a perpendicular vector with cross product (of two point </w:t>
+        <w:t xml:space="preserve">Find a perpendicular vector with cross product (of two </w:t>
+      </w:r>
+      <w:proofErr w:type="gramStart"/>
+      <w:r>
+        <w:rPr>
+          <w:rFonts w:eastAsiaTheme="minorEastAsia"/>
+          <w:sz w:val="28"/>
+          <w:szCs w:val="28"/>
+        </w:rPr>
+        <w:t>point</w:t>
+      </w:r>
+      <w:proofErr w:type="gramEnd"/>
+      <w:r>
+        <w:rPr>
+          <w:rFonts w:eastAsiaTheme="minorEastAsia"/>
+          <w:sz w:val="28"/>
+          <w:szCs w:val="28"/>
+        </w:rPr>
+        <w:t xml:space="preserve"> </w:t>
       </w:r>
       <m:oMath>
         <m:r>
@@ -1630,13 +1744,23 @@
         <w:t xml:space="preserve">Calculating </w:t>
       </w:r>
       <w:proofErr w:type="spellStart"/>
-      <w:r>
-        <w:rPr>
-          <w:rFonts w:eastAsiaTheme="minorEastAsia"/>
-          <w:sz w:val="28"/>
-          <w:szCs w:val="28"/>
-        </w:rPr>
-        <w:t>Cx,Cy,Sx,Sy</w:t>
+      <w:proofErr w:type="gramStart"/>
+      <w:r>
+        <w:rPr>
+          <w:rFonts w:eastAsiaTheme="minorEastAsia"/>
+          <w:sz w:val="28"/>
+          <w:szCs w:val="28"/>
+        </w:rPr>
+        <w:t>Cx,Cy</w:t>
+      </w:r>
+      <w:proofErr w:type="gramEnd"/>
+      <w:r>
+        <w:rPr>
+          <w:rFonts w:eastAsiaTheme="minorEastAsia"/>
+          <w:sz w:val="28"/>
+          <w:szCs w:val="28"/>
+        </w:rPr>
+        <w:t>,Sx,Sy</w:t>
       </w:r>
       <w:proofErr w:type="spellEnd"/>
       <w:r>
@@ -1793,13 +1917,23 @@
         <w:t>While (</w:t>
       </w:r>
       <w:proofErr w:type="spellStart"/>
-      <w:r>
-        <w:rPr>
-          <w:rFonts w:eastAsiaTheme="minorEastAsia"/>
-          <w:sz w:val="28"/>
-          <w:szCs w:val="28"/>
-        </w:rPr>
-        <w:t>a,b,c</w:t>
+      <w:proofErr w:type="gramStart"/>
+      <w:r>
+        <w:rPr>
+          <w:rFonts w:eastAsiaTheme="minorEastAsia"/>
+          <w:sz w:val="28"/>
+          <w:szCs w:val="28"/>
+        </w:rPr>
+        <w:t>a,b</w:t>
+      </w:r>
+      <w:proofErr w:type="gramEnd"/>
+      <w:r>
+        <w:rPr>
+          <w:rFonts w:eastAsiaTheme="minorEastAsia"/>
+          <w:sz w:val="28"/>
+          <w:szCs w:val="28"/>
+        </w:rPr>
+        <w:t>,c</w:t>
       </w:r>
       <w:proofErr w:type="spellEnd"/>
       <w:r>
@@ -1930,13 +2064,23 @@
         <w:t xml:space="preserve">n calculating </w:t>
       </w:r>
       <w:proofErr w:type="spellStart"/>
-      <w:r>
-        <w:rPr>
-          <w:rFonts w:eastAsiaTheme="minorEastAsia"/>
-          <w:sz w:val="28"/>
-          <w:szCs w:val="28"/>
-        </w:rPr>
-        <w:t>Vx,Vy,Vz</w:t>
+      <w:proofErr w:type="gramStart"/>
+      <w:r>
+        <w:rPr>
+          <w:rFonts w:eastAsiaTheme="minorEastAsia"/>
+          <w:sz w:val="28"/>
+          <w:szCs w:val="28"/>
+        </w:rPr>
+        <w:t>Vx,Vy</w:t>
+      </w:r>
+      <w:proofErr w:type="gramEnd"/>
+      <w:r>
+        <w:rPr>
+          <w:rFonts w:eastAsiaTheme="minorEastAsia"/>
+          <w:sz w:val="28"/>
+          <w:szCs w:val="28"/>
+        </w:rPr>
+        <w:t>,Vz</w:t>
       </w:r>
       <w:proofErr w:type="spellEnd"/>
       <w:r>
@@ -2536,7 +2680,25 @@
           <w:sz w:val="28"/>
           <w:szCs w:val="28"/>
         </w:rPr>
-        <w:t>For Each pixel on the grid we use the following ray for intersection:</w:t>
+        <w:t xml:space="preserve">For Each pixel on the </w:t>
+      </w:r>
+      <w:proofErr w:type="gramStart"/>
+      <w:r>
+        <w:rPr>
+          <w:rFonts w:eastAsiaTheme="minorEastAsia"/>
+          <w:sz w:val="28"/>
+          <w:szCs w:val="28"/>
+        </w:rPr>
+        <w:t>grid</w:t>
+      </w:r>
+      <w:proofErr w:type="gramEnd"/>
+      <w:r>
+        <w:rPr>
+          <w:rFonts w:eastAsiaTheme="minorEastAsia"/>
+          <w:sz w:val="28"/>
+          <w:szCs w:val="28"/>
+        </w:rPr>
+        <w:t xml:space="preserve"> we use the following ray for intersection:</w:t>
       </w:r>
     </w:p>
     <w:p>
@@ -3664,15 +3826,7 @@
                 <w:sz w:val="28"/>
                 <w:szCs w:val="28"/>
               </w:rPr>
-              <m:t>P∙N=</m:t>
-            </m:r>
-            <m:r>
-              <w:rPr>
-                <w:rFonts w:ascii="Cambria Math" w:eastAsiaTheme="minorEastAsia" w:hAnsi="Cambria Math"/>
-                <w:sz w:val="28"/>
-                <w:szCs w:val="28"/>
-              </w:rPr>
-              <m:t>c</m:t>
+              <m:t>P∙N=c</m:t>
             </m:r>
           </m:e>
         </m:d>
@@ -3807,15 +3961,7 @@
                     <w:sz w:val="28"/>
                     <w:szCs w:val="28"/>
                   </w:rPr>
-                  <m:t>c-</m:t>
-                </m:r>
-                <m:r>
-                  <w:rPr>
-                    <w:rFonts w:ascii="Cambria Math" w:eastAsiaTheme="minorEastAsia" w:hAnsi="Cambria Math"/>
-                    <w:sz w:val="28"/>
-                    <w:szCs w:val="28"/>
-                  </w:rPr>
-                  <m:t>P</m:t>
+                  <m:t>c-P</m:t>
                 </m:r>
               </m:e>
               <m:sub>
@@ -4051,15 +4197,7 @@
             <w:sz w:val="28"/>
             <w:szCs w:val="28"/>
           </w:rPr>
-          <m:t>t</m:t>
-        </m:r>
-        <m:r>
-          <w:rPr>
-            <w:rFonts w:ascii="Cambria Math" w:eastAsiaTheme="minorEastAsia" w:hAnsi="Cambria Math"/>
-            <w:sz w:val="28"/>
-            <w:szCs w:val="28"/>
-          </w:rPr>
-          <m:t>∈</m:t>
+          <m:t>t∈</m:t>
         </m:r>
         <m:d>
           <m:dPr>
@@ -5042,7 +5180,7 @@
               <w:sz w:val="28"/>
               <w:szCs w:val="28"/>
             </w:rPr>
-            <m:t>=</m:t>
+            <m:t>+</m:t>
           </m:r>
           <m:sSub>
             <m:sSubPr>
@@ -5062,7 +5200,7 @@
                   <w:sz w:val="28"/>
                   <w:szCs w:val="28"/>
                 </w:rPr>
-                <m:t>K</m:t>
+                <m:t>I</m:t>
               </m:r>
             </m:e>
             <m:sub>
@@ -5072,7 +5210,7 @@
                   <w:sz w:val="28"/>
                   <w:szCs w:val="28"/>
                 </w:rPr>
-                <m:t>d</m:t>
+                <m:t>spec</m:t>
               </m:r>
             </m:sub>
           </m:sSub>
@@ -5082,10 +5220,10 @@
               <w:sz w:val="28"/>
               <w:szCs w:val="28"/>
             </w:rPr>
-            <m:t>I</m:t>
+            <m:t>=</m:t>
           </m:r>
-          <m:func>
-            <m:funcPr>
+          <m:sSub>
+            <m:sSubPr>
               <m:ctrlPr>
                 <w:rPr>
                   <w:rFonts w:ascii="Cambria Math" w:eastAsiaTheme="minorEastAsia" w:hAnsi="Cambria Math"/>
@@ -5094,20 +5232,173 @@
                   <w:szCs w:val="28"/>
                 </w:rPr>
               </m:ctrlPr>
-            </m:funcPr>
-            <m:fName>
+            </m:sSubPr>
+            <m:e>
               <m:r>
-                <m:rPr>
-                  <m:sty m:val="p"/>
-                </m:rPr>
-                <w:rPr>
-                  <w:rFonts w:ascii="Cambria Math" w:hAnsi="Cambria Math"/>
-                  <w:sz w:val="28"/>
-                  <w:szCs w:val="28"/>
-                </w:rPr>
-                <m:t>cos</m:t>
+                <w:rPr>
+                  <w:rFonts w:ascii="Cambria Math" w:eastAsiaTheme="minorEastAsia" w:hAnsi="Cambria Math"/>
+                  <w:sz w:val="28"/>
+                  <w:szCs w:val="28"/>
+                </w:rPr>
+                <m:t>I</m:t>
               </m:r>
-            </m:fName>
+            </m:e>
+            <m:sub>
+              <m:r>
+                <w:rPr>
+                  <w:rFonts w:ascii="Cambria Math" w:eastAsiaTheme="minorEastAsia" w:hAnsi="Cambria Math"/>
+                  <w:sz w:val="28"/>
+                  <w:szCs w:val="28"/>
+                </w:rPr>
+                <m:t>p</m:t>
+              </m:r>
+            </m:sub>
+          </m:sSub>
+          <m:r>
+            <w:rPr>
+              <w:rFonts w:ascii="Cambria Math" w:eastAsiaTheme="minorEastAsia" w:hAnsi="Cambria Math"/>
+              <w:sz w:val="28"/>
+              <w:szCs w:val="28"/>
+            </w:rPr>
+            <m:t>(</m:t>
+          </m:r>
+          <m:sSub>
+            <m:sSubPr>
+              <m:ctrlPr>
+                <w:rPr>
+                  <w:rFonts w:ascii="Cambria Math" w:eastAsiaTheme="minorEastAsia" w:hAnsi="Cambria Math"/>
+                  <w:i/>
+                  <w:sz w:val="28"/>
+                  <w:szCs w:val="28"/>
+                </w:rPr>
+              </m:ctrlPr>
+            </m:sSubPr>
+            <m:e>
+              <m:r>
+                <w:rPr>
+                  <w:rFonts w:ascii="Cambria Math" w:eastAsiaTheme="minorEastAsia" w:hAnsi="Cambria Math"/>
+                  <w:sz w:val="28"/>
+                  <w:szCs w:val="28"/>
+                </w:rPr>
+                <m:t>K</m:t>
+              </m:r>
+            </m:e>
+            <m:sub>
+              <m:r>
+                <w:rPr>
+                  <w:rFonts w:ascii="Cambria Math" w:eastAsiaTheme="minorEastAsia" w:hAnsi="Cambria Math"/>
+                  <w:sz w:val="28"/>
+                  <w:szCs w:val="28"/>
+                </w:rPr>
+                <m:t>d</m:t>
+              </m:r>
+            </m:sub>
+          </m:sSub>
+          <m:d>
+            <m:dPr>
+              <m:ctrlPr>
+                <w:rPr>
+                  <w:rFonts w:ascii="Cambria Math" w:eastAsiaTheme="minorEastAsia" w:hAnsi="Cambria Math"/>
+                  <w:i/>
+                  <w:sz w:val="28"/>
+                  <w:szCs w:val="28"/>
+                </w:rPr>
+              </m:ctrlPr>
+            </m:dPr>
+            <m:e>
+              <m:r>
+                <w:rPr>
+                  <w:rFonts w:ascii="Cambria Math" w:eastAsiaTheme="minorEastAsia" w:hAnsi="Cambria Math"/>
+                  <w:sz w:val="28"/>
+                  <w:szCs w:val="28"/>
+                </w:rPr>
+                <m:t>N⋅L</m:t>
+              </m:r>
+            </m:e>
+          </m:d>
+          <m:r>
+            <w:rPr>
+              <w:rFonts w:ascii="Cambria Math" w:eastAsiaTheme="minorEastAsia" w:hAnsi="Cambria Math"/>
+              <w:sz w:val="28"/>
+              <w:szCs w:val="28"/>
+            </w:rPr>
+            <m:t>+</m:t>
+          </m:r>
+          <m:sSub>
+            <m:sSubPr>
+              <m:ctrlPr>
+                <w:rPr>
+                  <w:rFonts w:ascii="Cambria Math" w:eastAsiaTheme="minorEastAsia" w:hAnsi="Cambria Math"/>
+                  <w:i/>
+                  <w:sz w:val="28"/>
+                  <w:szCs w:val="28"/>
+                </w:rPr>
+              </m:ctrlPr>
+            </m:sSubPr>
+            <m:e>
+              <m:r>
+                <w:rPr>
+                  <w:rFonts w:ascii="Cambria Math" w:eastAsiaTheme="minorEastAsia" w:hAnsi="Cambria Math"/>
+                  <w:sz w:val="28"/>
+                  <w:szCs w:val="28"/>
+                </w:rPr>
+                <m:t>K</m:t>
+              </m:r>
+            </m:e>
+            <m:sub>
+              <m:r>
+                <w:rPr>
+                  <w:rFonts w:ascii="Cambria Math" w:eastAsiaTheme="minorEastAsia" w:hAnsi="Cambria Math"/>
+                  <w:sz w:val="28"/>
+                  <w:szCs w:val="28"/>
+                </w:rPr>
+                <m:t>s</m:t>
+              </m:r>
+            </m:sub>
+          </m:sSub>
+          <m:sSub>
+            <m:sSubPr>
+              <m:ctrlPr>
+                <w:rPr>
+                  <w:rFonts w:ascii="Cambria Math" w:eastAsiaTheme="minorEastAsia" w:hAnsi="Cambria Math"/>
+                  <w:i/>
+                  <w:sz w:val="28"/>
+                  <w:szCs w:val="28"/>
+                </w:rPr>
+              </m:ctrlPr>
+            </m:sSubPr>
+            <m:e>
+              <m:r>
+                <w:rPr>
+                  <w:rFonts w:ascii="Cambria Math" w:eastAsiaTheme="minorEastAsia" w:hAnsi="Cambria Math"/>
+                  <w:sz w:val="28"/>
+                  <w:szCs w:val="28"/>
+                </w:rPr>
+                <m:t>I</m:t>
+              </m:r>
+            </m:e>
+            <m:sub>
+              <m:r>
+                <w:rPr>
+                  <w:rFonts w:ascii="Cambria Math" w:eastAsiaTheme="minorEastAsia" w:hAnsi="Cambria Math"/>
+                  <w:sz w:val="28"/>
+                  <w:szCs w:val="28"/>
+                </w:rPr>
+                <m:t>spec</m:t>
+              </m:r>
+            </m:sub>
+          </m:sSub>
+          <m:sSup>
+            <m:sSupPr>
+              <m:ctrlPr>
+                <w:rPr>
+                  <w:rFonts w:ascii="Cambria Math" w:eastAsiaTheme="minorEastAsia" w:hAnsi="Cambria Math"/>
+                  <w:i/>
+                  <w:sz w:val="28"/>
+                  <w:szCs w:val="28"/>
+                </w:rPr>
+              </m:ctrlPr>
+            </m:sSupPr>
             <m:e>
               <m:d>
                 <m:dPr>
@@ -5127,14 +5418,85 @@
                       <w:sz w:val="28"/>
                       <w:szCs w:val="28"/>
                     </w:rPr>
-                    <m:t>NL</m:t>
+                    <m:t>R⋅V</m:t>
                   </m:r>
                 </m:e>
               </m:d>
             </m:e>
-          </m:func>
+            <m:sup>
+              <m:r>
+                <w:rPr>
+                  <w:rFonts w:ascii="Cambria Math" w:eastAsiaTheme="minorEastAsia" w:hAnsi="Cambria Math"/>
+                  <w:sz w:val="28"/>
+                  <w:szCs w:val="28"/>
+                </w:rPr>
+                <m:t>n</m:t>
+              </m:r>
+            </m:sup>
+          </m:sSup>
+          <m:r>
+            <w:rPr>
+              <w:rFonts w:ascii="Cambria Math" w:eastAsiaTheme="minorEastAsia" w:hAnsi="Cambria Math"/>
+              <w:sz w:val="28"/>
+              <w:szCs w:val="28"/>
+            </w:rPr>
+            <m:t>)</m:t>
+          </m:r>
         </m:oMath>
       </m:oMathPara>
+    </w:p>
+    <w:p>
+      <w:pPr>
+        <w:rPr>
+          <w:rFonts w:eastAsiaTheme="minorEastAsia"/>
+          <w:sz w:val="28"/>
+          <w:szCs w:val="28"/>
+        </w:rPr>
+      </w:pPr>
+    </w:p>
+    <w:p>
+      <w:pPr>
+        <w:rPr>
+          <w:rFonts w:eastAsiaTheme="minorEastAsia"/>
+          <w:sz w:val="28"/>
+          <w:szCs w:val="28"/>
+        </w:rPr>
+      </w:pPr>
+      <w:proofErr w:type="spellStart"/>
+      <w:r>
+        <w:rPr>
+          <w:rFonts w:eastAsiaTheme="minorEastAsia"/>
+          <w:sz w:val="28"/>
+          <w:szCs w:val="28"/>
+        </w:rPr>
+        <w:t>Kd</w:t>
+      </w:r>
+      <w:proofErr w:type="spellEnd"/>
+      <w:r>
+        <w:rPr>
+          <w:rFonts w:eastAsiaTheme="minorEastAsia"/>
+          <w:sz w:val="28"/>
+          <w:szCs w:val="28"/>
+        </w:rPr>
+        <w:t xml:space="preserve"> – diffuse color</w:t>
+      </w:r>
+    </w:p>
+    <w:p>
+      <w:pPr>
+        <w:rPr>
+          <w:rFonts w:eastAsiaTheme="minorEastAsia"/>
+          <w:sz w:val="28"/>
+          <w:szCs w:val="28"/>
+        </w:rPr>
+      </w:pPr>
+      <w:r>
+        <w:rPr>
+          <w:rFonts w:eastAsiaTheme="minorEastAsia"/>
+          <w:sz w:val="28"/>
+          <w:szCs w:val="28"/>
+        </w:rPr>
+        <w:t>Ks – specular color</w:t>
+      </w:r>
     </w:p>
     <w:p>
       <w:pPr>
@@ -5187,8 +5549,32 @@
               <w:sz w:val="28"/>
               <w:szCs w:val="28"/>
             </w:rPr>
-            <m:t>=</m:t>
+            <m:t>-specular intesity of the material (provided</m:t>
           </m:r>
+          <m:r>
+            <w:rPr>
+              <w:rFonts w:ascii="Cambria Math" w:eastAsiaTheme="minorEastAsia" w:hAnsi="Cambria Math"/>
+              <w:sz w:val="28"/>
+              <w:szCs w:val="28"/>
+            </w:rPr>
+            <m:t>)</m:t>
+          </m:r>
+        </m:oMath>
+      </m:oMathPara>
+    </w:p>
+    <w:p>
+      <w:pPr>
+        <w:rPr>
+          <w:rFonts w:eastAsiaTheme="minorEastAsia"/>
+          <w:sz w:val="28"/>
+          <w:szCs w:val="28"/>
+        </w:rPr>
+      </w:pPr>
+      <m:oMathPara>
+        <m:oMathParaPr>
+          <m:jc m:val="left"/>
+        </m:oMathParaPr>
+        <m:oMath>
           <m:sSub>
             <m:sSubPr>
               <m:ctrlPr>
@@ -5207,7 +5593,7 @@
                   <w:sz w:val="28"/>
                   <w:szCs w:val="28"/>
                 </w:rPr>
-                <m:t>K</m:t>
+                <m:t>I</m:t>
               </m:r>
             </m:e>
             <m:sub>
@@ -5217,7 +5603,7 @@
                   <w:sz w:val="28"/>
                   <w:szCs w:val="28"/>
                 </w:rPr>
-                <m:t>s</m:t>
+                <m:t>p</m:t>
               </m:r>
             </m:sub>
           </m:sSub>
@@ -5227,139 +5613,18 @@
               <w:sz w:val="28"/>
               <w:szCs w:val="28"/>
             </w:rPr>
-            <m:t>I</m:t>
+            <m:t xml:space="preserve"> – light intensity (calculated by soft shadows</m:t>
           </m:r>
-          <m:sSup>
-            <m:sSupPr>
-              <m:ctrlPr>
-                <w:rPr>
-                  <w:rFonts w:ascii="Cambria Math" w:eastAsiaTheme="minorEastAsia" w:hAnsi="Cambria Math"/>
-                  <w:i/>
-                  <w:sz w:val="28"/>
-                  <w:szCs w:val="28"/>
-                </w:rPr>
-              </m:ctrlPr>
-            </m:sSupPr>
-            <m:e>
-              <m:func>
-                <m:funcPr>
-                  <m:ctrlPr>
-                    <w:rPr>
-                      <w:rFonts w:ascii="Cambria Math" w:eastAsiaTheme="minorEastAsia" w:hAnsi="Cambria Math"/>
-                      <w:i/>
-                      <w:sz w:val="28"/>
-                      <w:szCs w:val="28"/>
-                    </w:rPr>
-                  </m:ctrlPr>
-                </m:funcPr>
-                <m:fName>
-                  <m:r>
-                    <m:rPr>
-                      <m:sty m:val="p"/>
-                    </m:rPr>
-                    <w:rPr>
-                      <w:rFonts w:ascii="Cambria Math" w:hAnsi="Cambria Math"/>
-                      <w:sz w:val="28"/>
-                      <w:szCs w:val="28"/>
-                    </w:rPr>
-                    <m:t>cos</m:t>
-                  </m:r>
-                </m:fName>
-                <m:e>
-                  <m:r>
-                    <w:rPr>
-                      <w:rFonts w:ascii="Cambria Math" w:eastAsiaTheme="minorEastAsia" w:hAnsi="Cambria Math"/>
-                      <w:sz w:val="28"/>
-                      <w:szCs w:val="28"/>
-                    </w:rPr>
-                    <m:t>(RV)</m:t>
-                  </m:r>
-                </m:e>
-              </m:func>
-            </m:e>
-            <m:sup>
-              <m:r>
-                <w:rPr>
-                  <w:rFonts w:ascii="Cambria Math" w:eastAsiaTheme="minorEastAsia" w:hAnsi="Cambria Math"/>
-                  <w:sz w:val="28"/>
-                  <w:szCs w:val="28"/>
-                </w:rPr>
-                <m:t>n</m:t>
-              </m:r>
-            </m:sup>
-          </m:sSup>
+          <m:r>
+            <w:rPr>
+              <w:rFonts w:ascii="Cambria Math" w:eastAsiaTheme="minorEastAsia" w:hAnsi="Cambria Math"/>
+              <w:sz w:val="28"/>
+              <w:szCs w:val="28"/>
+            </w:rPr>
+            <m:t>)</m:t>
+          </m:r>
         </m:oMath>
       </m:oMathPara>
-    </w:p>
-    <w:p>
-      <w:pPr>
-        <w:rPr>
-          <w:rFonts w:eastAsiaTheme="minorEastAsia"/>
-          <w:sz w:val="28"/>
-          <w:szCs w:val="28"/>
-        </w:rPr>
-      </w:pPr>
-    </w:p>
-    <w:p>
-      <w:pPr>
-        <w:rPr>
-          <w:rFonts w:eastAsiaTheme="minorEastAsia"/>
-          <w:sz w:val="28"/>
-          <w:szCs w:val="28"/>
-        </w:rPr>
-      </w:pPr>
-      <w:proofErr w:type="spellStart"/>
-      <w:r>
-        <w:rPr>
-          <w:rFonts w:eastAsiaTheme="minorEastAsia"/>
-          <w:sz w:val="28"/>
-          <w:szCs w:val="28"/>
-        </w:rPr>
-        <w:t>Kd</w:t>
-      </w:r>
-      <w:proofErr w:type="spellEnd"/>
-      <w:r>
-        <w:rPr>
-          <w:rFonts w:eastAsiaTheme="minorEastAsia"/>
-          <w:sz w:val="28"/>
-          <w:szCs w:val="28"/>
-        </w:rPr>
-        <w:t xml:space="preserve"> – diffuse color</w:t>
-      </w:r>
-    </w:p>
-    <w:p>
-      <w:pPr>
-        <w:rPr>
-          <w:rFonts w:eastAsiaTheme="minorEastAsia"/>
-          <w:sz w:val="28"/>
-          <w:szCs w:val="28"/>
-        </w:rPr>
-      </w:pPr>
-      <w:r>
-        <w:rPr>
-          <w:rFonts w:eastAsiaTheme="minorEastAsia"/>
-          <w:sz w:val="28"/>
-          <w:szCs w:val="28"/>
-        </w:rPr>
-        <w:t>Ks – specular color</w:t>
-      </w:r>
-    </w:p>
-    <w:p>
-      <w:pPr>
-        <w:rPr>
-          <w:rFonts w:eastAsiaTheme="minorEastAsia"/>
-          <w:sz w:val="28"/>
-          <w:szCs w:val="28"/>
-        </w:rPr>
-      </w:pPr>
-      <w:r>
-        <w:rPr>
-          <w:rFonts w:eastAsiaTheme="minorEastAsia"/>
-          <w:sz w:val="28"/>
-          <w:szCs w:val="28"/>
-        </w:rPr>
-        <w:t>I – light intensity (calculated by soft shadows)</w:t>
-      </w:r>
     </w:p>
     <w:p>
       <w:pPr>
@@ -5481,7 +5746,25 @@
           <w:sz w:val="28"/>
           <w:szCs w:val="28"/>
         </w:rPr>
-        <w:t xml:space="preserve"> specularity coefficient </w:t>
+        <w:t xml:space="preserve"> </w:t>
+      </w:r>
+      <w:proofErr w:type="spellStart"/>
+      <w:r>
+        <w:rPr>
+          <w:rFonts w:eastAsiaTheme="minorEastAsia"/>
+          <w:sz w:val="28"/>
+          <w:szCs w:val="28"/>
+        </w:rPr>
+        <w:t>specularity</w:t>
+      </w:r>
+      <w:proofErr w:type="spellEnd"/>
+      <w:r>
+        <w:rPr>
+          <w:rFonts w:eastAsiaTheme="minorEastAsia"/>
+          <w:sz w:val="28"/>
+          <w:szCs w:val="28"/>
+        </w:rPr>
+        <w:t xml:space="preserve"> coefficient </w:t>
       </w:r>
     </w:p>
     <w:p>
@@ -5717,7 +6000,7 @@
     <w:p>
       <w:pPr>
         <w:rPr>
-          <w:rFonts w:eastAsiaTheme="minorEastAsia"/>
+          <w:rFonts w:eastAsiaTheme="minorEastAsia" w:hint="cs"/>
           <w:sz w:val="28"/>
           <w:szCs w:val="28"/>
           <w:rtl/>
@@ -5729,7 +6012,25 @@
           <w:sz w:val="28"/>
           <w:szCs w:val="28"/>
         </w:rPr>
-        <w:t>(background color and reflection color are calculated recursively?)</w:t>
+        <w:t>(</w:t>
+      </w:r>
+      <w:proofErr w:type="gramStart"/>
+      <w:r>
+        <w:rPr>
+          <w:rFonts w:eastAsiaTheme="minorEastAsia"/>
+          <w:sz w:val="28"/>
+          <w:szCs w:val="28"/>
+        </w:rPr>
+        <w:t>background</w:t>
+      </w:r>
+      <w:proofErr w:type="gramEnd"/>
+      <w:r>
+        <w:rPr>
+          <w:rFonts w:eastAsiaTheme="minorEastAsia"/>
+          <w:sz w:val="28"/>
+          <w:szCs w:val="28"/>
+        </w:rPr>
+        <w:t xml:space="preserve"> color and reflection color are calculated recursively?)</w:t>
       </w:r>
     </w:p>
     <w:sectPr>
@@ -6294,16 +6595,17 @@
     <w:lsdException w:name="Unresolved Mention" w:semiHidden="1" w:unhideWhenUsed="1"/>
     <w:lsdException w:name="Smart Link" w:semiHidden="1" w:unhideWhenUsed="1"/>
   </w:latentStyles>
-  <w:style w:type="paragraph" w:default="1" w:styleId="Normal">
+  <w:style w:type="paragraph" w:default="1" w:styleId="a">
     <w:name w:val="Normal"/>
     <w:qFormat/>
   </w:style>
-  <w:style w:type="character" w:default="1" w:styleId="DefaultParagraphFont">
+  <w:style w:type="character" w:default="1" w:styleId="a0">
     <w:name w:val="Default Paragraph Font"/>
     <w:uiPriority w:val="1"/>
+    <w:semiHidden/>
     <w:unhideWhenUsed/>
   </w:style>
-  <w:style w:type="table" w:default="1" w:styleId="TableNormal">
+  <w:style w:type="table" w:default="1" w:styleId="a1">
     <w:name w:val="Normal Table"/>
     <w:uiPriority w:val="99"/>
     <w:semiHidden/>
@@ -6318,15 +6620,15 @@
       </w:tblCellMar>
     </w:tblPr>
   </w:style>
-  <w:style w:type="numbering" w:default="1" w:styleId="NoList">
+  <w:style w:type="numbering" w:default="1" w:styleId="a2">
     <w:name w:val="No List"/>
     <w:uiPriority w:val="99"/>
     <w:semiHidden/>
     <w:unhideWhenUsed/>
   </w:style>
-  <w:style w:type="character" w:styleId="PlaceholderText">
+  <w:style w:type="character" w:styleId="a3">
     <w:name w:val="Placeholder Text"/>
-    <w:basedOn w:val="DefaultParagraphFont"/>
+    <w:basedOn w:val="a0"/>
     <w:uiPriority w:val="99"/>
     <w:semiHidden/>
     <w:rsid w:val="008E4118"/>

</xml_diff>